<commit_message>
modify cce external ip address
</commit_message>
<xml_diff>
--- a/A guide for integrating CCE with Jenkins to build a CI&CD environment on FE  - V1.0.docx
+++ b/A guide for integrating CCE with Jenkins to build a CI&CD environment on FE  - V1.0.docx
@@ -4281,64 +4281,90 @@
     </w:p>
     <w:p>
       <w:pPr>
-        <w:pStyle w:val="a6"/>
-        <w:numPr>
-          <w:ilvl w:val="0"/>
-          <w:numId w:val="9"/>
-        </w:numPr>
-      </w:pPr>
-      <w:r>
-        <w:t>setup and</w:t>
-      </w:r>
-      <w:r>
-        <w:t xml:space="preserve"> connect to the CCE cluster</w:t>
-      </w:r>
-    </w:p>
-    <w:p>
-      <w:r>
-        <w:t>Download</w:t>
-      </w:r>
-      <w:r>
-        <w:t xml:space="preserve"> certificate files from </w:t>
-      </w:r>
-      <w:r>
-        <w:t>CCE cluster</w:t>
-      </w:r>
-      <w:r>
-        <w:t xml:space="preserve"> console, and you will get three files:</w:t>
-      </w:r>
-    </w:p>
-    <w:p>
-      <w:r>
-        <w:t>c</w:t>
-      </w:r>
-      <w:r>
-        <w:t>acrt</w:t>
-      </w:r>
-      <w:r>
-        <w:t xml:space="preserve">, </w:t>
-      </w:r>
-      <w:r>
-        <w:t>clientcrt</w:t>
-      </w:r>
-      <w:r>
-        <w:t xml:space="preserve">, </w:t>
-      </w:r>
-      <w:r>
-        <w:t>clientkey</w:t>
-      </w:r>
-    </w:p>
-    <w:p>
+        <w:rPr>
+          <w:rFonts w:asciiTheme="majorHAnsi" w:eastAsiaTheme="majorEastAsia" w:hAnsiTheme="majorHAnsi" w:cstheme="majorBidi"/>
+          <w:i/>
+          <w:color w:val="000000" w:themeColor="text1"/>
+          <w:szCs w:val="24"/>
+        </w:rPr>
+      </w:pPr>
+      <w:r>
+        <w:rPr>
+          <w:rFonts w:asciiTheme="majorHAnsi" w:eastAsiaTheme="majorEastAsia" w:hAnsiTheme="majorHAnsi" w:cstheme="majorBidi"/>
+          <w:i/>
+          <w:color w:val="000000" w:themeColor="text1"/>
+          <w:szCs w:val="24"/>
+          <w:highlight w:val="yellow"/>
+        </w:rPr>
+        <w:t>Note:</w:t>
+      </w:r>
+      <w:r>
+        <w:rPr>
+          <w:rFonts w:asciiTheme="majorHAnsi" w:eastAsiaTheme="majorEastAsia" w:hAnsiTheme="majorHAnsi" w:cstheme="majorBidi"/>
+          <w:i/>
+          <w:color w:val="000000" w:themeColor="text1"/>
+          <w:szCs w:val="24"/>
+          <w:highlight w:val="yellow"/>
+        </w:rPr>
+        <w:t xml:space="preserve"> </w:t>
+      </w:r>
+      <w:r>
+        <w:rPr>
+          <w:rFonts w:asciiTheme="majorHAnsi" w:eastAsiaTheme="majorEastAsia" w:hAnsiTheme="majorHAnsi" w:cstheme="majorBidi"/>
+          <w:i/>
+          <w:color w:val="000000" w:themeColor="text1"/>
+          <w:szCs w:val="24"/>
+        </w:rPr>
+        <w:t xml:space="preserve"> </w:t>
+      </w:r>
+      <w:r>
+        <w:rPr>
+          <w:rFonts w:asciiTheme="majorHAnsi" w:eastAsiaTheme="majorEastAsia" w:hAnsiTheme="majorHAnsi" w:cstheme="majorBidi"/>
+          <w:i/>
+          <w:color w:val="000000" w:themeColor="text1"/>
+          <w:szCs w:val="24"/>
+        </w:rPr>
+        <w:t>90.84.194.11 is the IP Address of the CCE cluster from here illustrated below,</w:t>
+      </w:r>
+      <w:r>
+        <w:rPr>
+          <w:rFonts w:asciiTheme="majorHAnsi" w:eastAsiaTheme="majorEastAsia" w:hAnsiTheme="majorHAnsi" w:cstheme="majorBidi"/>
+          <w:i/>
+          <w:color w:val="000000" w:themeColor="text1"/>
+          <w:szCs w:val="24"/>
+        </w:rPr>
+        <w:t xml:space="preserve"> you need to replace the IP Address from your own CCE cl</w:t>
+      </w:r>
+      <w:bookmarkStart w:id="0" w:name="_GoBack"/>
+      <w:bookmarkEnd w:id="0"/>
+      <w:r>
+        <w:rPr>
+          <w:rFonts w:asciiTheme="majorHAnsi" w:eastAsiaTheme="majorEastAsia" w:hAnsiTheme="majorHAnsi" w:cstheme="majorBidi"/>
+          <w:i/>
+          <w:color w:val="000000" w:themeColor="text1"/>
+          <w:szCs w:val="24"/>
+        </w:rPr>
+        <w:t>uster.</w:t>
+      </w:r>
+    </w:p>
+    <w:p>
+      <w:pPr>
+        <w:rPr>
+          <w:rFonts w:ascii="Courier New" w:hAnsi="Courier New" w:cs="Courier New"/>
+          <w:sz w:val="18"/>
+          <w:shd w:val="pct15" w:color="auto" w:fill="FFFFFF"/>
+        </w:rPr>
+      </w:pPr>
       <w:r>
         <w:rPr>
           <w:noProof/>
         </w:rPr>
         <w:lastRenderedPageBreak/>
         <w:drawing>
-          <wp:inline distT="0" distB="0" distL="0" distR="0" wp14:anchorId="21379421" wp14:editId="255EDA6F">
-            <wp:extent cx="5486400" cy="2766060"/>
+          <wp:inline distT="0" distB="0" distL="0" distR="0" wp14:anchorId="5ECFB706" wp14:editId="38728B7D">
+            <wp:extent cx="5486400" cy="3300730"/>
             <wp:effectExtent l="0" t="0" r="0" b="0"/>
-            <wp:docPr id="9" name="图片 9"/>
+            <wp:docPr id="12" name="图片 12"/>
             <wp:cNvGraphicFramePr>
               <a:graphicFrameLocks xmlns:a="http://schemas.openxmlformats.org/drawingml/2006/main" noChangeAspect="1"/>
             </wp:cNvGraphicFramePr>
@@ -4358,7 +4384,7 @@
                   <pic:spPr>
                     <a:xfrm>
                       <a:off x="0" y="0"/>
-                      <a:ext cx="5486400" cy="2766060"/>
+                      <a:ext cx="5486400" cy="3300730"/>
                     </a:xfrm>
                     <a:prstGeom prst="rect">
                       <a:avLst/>
@@ -4371,14 +4397,6 @@
         </w:drawing>
       </w:r>
     </w:p>
-    <w:p/>
-    <w:p>
-      <w:r>
-        <w:t>Upload the above three files to vm-jenkins and execute the following CMDs:</w:t>
-      </w:r>
-      <w:bookmarkStart w:id="0" w:name="_GoBack"/>
-      <w:bookmarkEnd w:id="0"/>
-    </w:p>
     <w:p>
       <w:pPr>
         <w:rPr>
@@ -4386,70 +4404,6 @@
           <w:sz w:val="18"/>
           <w:shd w:val="pct15" w:color="auto" w:fill="FFFFFF"/>
         </w:rPr>
-      </w:pPr>
-      <w:r>
-        <w:rPr>
-          <w:rFonts w:ascii="Courier New" w:hAnsi="Courier New" w:cs="Courier New"/>
-          <w:sz w:val="18"/>
-          <w:shd w:val="pct15" w:color="auto" w:fill="FFFFFF"/>
-        </w:rPr>
-        <w:t xml:space="preserve">kubectl config set-cluster default-cluster --server=https://kubernetes.default.svc.cluster.local:5443 --certificate-authority=cacrt  </w:t>
-      </w:r>
-    </w:p>
-    <w:p>
-      <w:pPr>
-        <w:rPr>
-          <w:rFonts w:ascii="Courier New" w:hAnsi="Courier New" w:cs="Courier New"/>
-          <w:sz w:val="18"/>
-          <w:shd w:val="pct15" w:color="auto" w:fill="FFFFFF"/>
-        </w:rPr>
-      </w:pPr>
-      <w:r>
-        <w:rPr>
-          <w:rFonts w:ascii="Courier New" w:hAnsi="Courier New" w:cs="Courier New"/>
-          <w:sz w:val="18"/>
-          <w:shd w:val="pct15" w:color="auto" w:fill="FFFFFF"/>
-        </w:rPr>
-        <w:t>kubectl config set-credentials default-admin --certificate-authority=cacrt --client-key=clientkey --client-certificate=clientcrt</w:t>
-      </w:r>
-    </w:p>
-    <w:p>
-      <w:pPr>
-        <w:rPr>
-          <w:rFonts w:ascii="Courier New" w:hAnsi="Courier New" w:cs="Courier New"/>
-          <w:sz w:val="18"/>
-          <w:shd w:val="pct15" w:color="auto" w:fill="FFFFFF"/>
-        </w:rPr>
-      </w:pPr>
-      <w:r>
-        <w:rPr>
-          <w:rFonts w:ascii="Courier New" w:hAnsi="Courier New" w:cs="Courier New"/>
-          <w:sz w:val="18"/>
-          <w:shd w:val="pct15" w:color="auto" w:fill="FFFFFF"/>
-        </w:rPr>
-        <w:t>kubectl config set-context default-context --cluster=default-cluster --user=default-admin</w:t>
-      </w:r>
-    </w:p>
-    <w:p>
-      <w:pPr>
-        <w:rPr>
-          <w:rFonts w:ascii="Courier New" w:hAnsi="Courier New" w:cs="Courier New"/>
-          <w:sz w:val="18"/>
-          <w:shd w:val="pct15" w:color="auto" w:fill="FFFFFF"/>
-        </w:rPr>
-      </w:pPr>
-      <w:r>
-        <w:rPr>
-          <w:rFonts w:ascii="Courier New" w:hAnsi="Courier New" w:cs="Courier New"/>
-          <w:sz w:val="18"/>
-          <w:shd w:val="pct15" w:color="auto" w:fill="FFFFFF"/>
-        </w:rPr>
-        <w:t>kubectl config set current-context default-context</w:t>
-      </w:r>
-    </w:p>
-    <w:p>
-      <w:pPr>
-        <w:ind w:left="720" w:firstLine="720"/>
       </w:pPr>
     </w:p>
     <w:p>
@@ -4461,107 +4415,56 @@
         </w:numPr>
       </w:pPr>
       <w:r>
-        <w:t>get token content</w:t>
-      </w:r>
-    </w:p>
-    <w:p>
-      <w:pPr>
-        <w:rPr>
-          <w:rFonts w:asciiTheme="majorHAnsi" w:eastAsiaTheme="majorEastAsia" w:hAnsiTheme="majorHAnsi" w:cstheme="majorBidi"/>
-          <w:color w:val="1F4D78" w:themeColor="accent1" w:themeShade="7F"/>
-          <w:sz w:val="24"/>
-          <w:szCs w:val="24"/>
-        </w:rPr>
-      </w:pPr>
-      <w:r>
-        <w:rPr>
-          <w:rFonts w:asciiTheme="majorHAnsi" w:eastAsiaTheme="majorEastAsia" w:hAnsiTheme="majorHAnsi" w:cstheme="majorBidi"/>
-          <w:color w:val="1F4D78" w:themeColor="accent1" w:themeShade="7F"/>
-          <w:sz w:val="24"/>
-          <w:szCs w:val="24"/>
-        </w:rPr>
-        <w:t xml:space="preserve">execute: </w:t>
-      </w:r>
-    </w:p>
-    <w:p>
-      <w:pPr>
-        <w:rPr>
-          <w:rFonts w:ascii="Courier New" w:hAnsi="Courier New" w:cs="Courier New"/>
-          <w:sz w:val="18"/>
-          <w:shd w:val="pct15" w:color="auto" w:fill="FFFFFF"/>
-        </w:rPr>
-      </w:pPr>
-      <w:r>
-        <w:rPr>
-          <w:rFonts w:ascii="Courier New" w:hAnsi="Courier New" w:cs="Courier New"/>
-          <w:sz w:val="18"/>
-          <w:shd w:val="pct15" w:color="auto" w:fill="FFFFFF"/>
-        </w:rPr>
-        <w:t>kubectl -n kube-system get secret</w:t>
-      </w:r>
-    </w:p>
-    <w:p>
-      <w:pPr>
-        <w:rPr>
-          <w:rFonts w:asciiTheme="majorHAnsi" w:eastAsiaTheme="majorEastAsia" w:hAnsiTheme="majorHAnsi" w:cstheme="majorBidi"/>
-          <w:color w:val="1F4D78" w:themeColor="accent1" w:themeShade="7F"/>
-          <w:sz w:val="24"/>
-          <w:szCs w:val="24"/>
-        </w:rPr>
-      </w:pPr>
-      <w:r>
-        <w:rPr>
-          <w:rFonts w:asciiTheme="majorHAnsi" w:eastAsiaTheme="majorEastAsia" w:hAnsiTheme="majorHAnsi" w:cstheme="majorBidi"/>
-          <w:color w:val="1F4D78" w:themeColor="accent1" w:themeShade="7F"/>
-          <w:sz w:val="24"/>
-          <w:szCs w:val="24"/>
-        </w:rPr>
-        <w:t>To get the default token with name “default-token-*****”</w:t>
-      </w:r>
-      <w:r>
-        <w:rPr>
-          <w:rFonts w:asciiTheme="majorHAnsi" w:eastAsiaTheme="majorEastAsia" w:hAnsiTheme="majorHAnsi" w:cstheme="majorBidi"/>
-          <w:color w:val="1F4D78" w:themeColor="accent1" w:themeShade="7F"/>
-          <w:sz w:val="24"/>
-          <w:szCs w:val="24"/>
-        </w:rPr>
-        <w:t>, for example</w:t>
-      </w:r>
-      <w:r>
-        <w:rPr>
-          <w:rFonts w:asciiTheme="majorHAnsi" w:eastAsiaTheme="majorEastAsia" w:hAnsiTheme="majorHAnsi" w:cstheme="majorBidi"/>
-          <w:color w:val="1F4D78" w:themeColor="accent1" w:themeShade="7F"/>
-          <w:sz w:val="24"/>
-          <w:szCs w:val="24"/>
-        </w:rPr>
-        <w:t>: default-token-</w:t>
-      </w:r>
-    </w:p>
-    <w:p>
-      <w:r>
-        <w:rPr>
-          <w:rFonts w:asciiTheme="majorHAnsi" w:eastAsiaTheme="majorEastAsia" w:hAnsiTheme="majorHAnsi" w:cstheme="majorBidi"/>
-          <w:color w:val="1F4D78" w:themeColor="accent1" w:themeShade="7F"/>
-          <w:sz w:val="24"/>
-          <w:szCs w:val="24"/>
-        </w:rPr>
-        <w:t>Rt3nd</w:t>
-      </w:r>
+        <w:t>setup and</w:t>
+      </w:r>
+      <w:r>
+        <w:t xml:space="preserve"> connect to the CCE cluster</w:t>
+      </w:r>
+    </w:p>
+    <w:p>
+      <w:r>
+        <w:t>Download</w:t>
+      </w:r>
+      <w:r>
+        <w:t xml:space="preserve"> certificate files from </w:t>
+      </w:r>
+      <w:r>
+        <w:t>CCE cluster</w:t>
+      </w:r>
+      <w:r>
+        <w:t xml:space="preserve"> console, and you will get three files:</w:t>
+      </w:r>
+    </w:p>
+    <w:p>
+      <w:r>
+        <w:t>c</w:t>
+      </w:r>
+      <w:r>
+        <w:t>acrt</w:t>
+      </w:r>
+      <w:r>
+        <w:t xml:space="preserve">, </w:t>
+      </w:r>
+      <w:r>
+        <w:t>clientcrt</w:t>
+      </w:r>
+      <w:r>
+        <w:t xml:space="preserve">, </w:t>
+      </w:r>
+      <w:r>
+        <w:t>clientkey</w:t>
+      </w:r>
+    </w:p>
+    <w:p>
       <w:r>
         <w:rPr>
           <w:noProof/>
         </w:rPr>
-        <w:t xml:space="preserve"> </w:t>
-      </w:r>
-      <w:r>
-        <w:rPr>
-          <w:noProof/>
-        </w:rPr>
         <w:drawing>
-          <wp:inline distT="0" distB="0" distL="0" distR="0" wp14:anchorId="41BB5875" wp14:editId="4C18AE57">
-            <wp:extent cx="5486400" cy="984885"/>
-            <wp:effectExtent l="0" t="0" r="0" b="5715"/>
-            <wp:docPr id="27" name="图片 27"/>
+          <wp:inline distT="0" distB="0" distL="0" distR="0" wp14:anchorId="21379421" wp14:editId="255EDA6F">
+            <wp:extent cx="5486400" cy="2766060"/>
+            <wp:effectExtent l="0" t="0" r="0" b="0"/>
+            <wp:docPr id="9" name="图片 9"/>
             <wp:cNvGraphicFramePr>
               <a:graphicFrameLocks xmlns:a="http://schemas.openxmlformats.org/drawingml/2006/main" noChangeAspect="1"/>
             </wp:cNvGraphicFramePr>
@@ -4581,7 +4484,7 @@
                   <pic:spPr>
                     <a:xfrm>
                       <a:off x="0" y="0"/>
-                      <a:ext cx="5486400" cy="984885"/>
+                      <a:ext cx="5486400" cy="2766060"/>
                     </a:xfrm>
                     <a:prstGeom prst="rect">
                       <a:avLst/>
@@ -4596,161 +4499,194 @@
     </w:p>
     <w:p/>
     <w:p>
-      <w:pPr>
-        <w:rPr>
-          <w:rFonts w:asciiTheme="majorHAnsi" w:eastAsiaTheme="majorEastAsia" w:hAnsiTheme="majorHAnsi" w:cstheme="majorBidi"/>
-          <w:color w:val="1F4D78" w:themeColor="accent1" w:themeShade="7F"/>
-          <w:sz w:val="24"/>
-          <w:szCs w:val="24"/>
-        </w:rPr>
-      </w:pPr>
-      <w:r>
-        <w:rPr>
-          <w:rFonts w:asciiTheme="majorHAnsi" w:eastAsiaTheme="majorEastAsia" w:hAnsiTheme="majorHAnsi" w:cstheme="majorBidi"/>
-          <w:color w:val="1F4D78" w:themeColor="accent1" w:themeShade="7F"/>
-          <w:sz w:val="24"/>
-          <w:szCs w:val="24"/>
-        </w:rPr>
-        <w:t>Then execute</w:t>
-      </w:r>
-      <w:r>
-        <w:rPr>
-          <w:rFonts w:asciiTheme="majorHAnsi" w:eastAsiaTheme="majorEastAsia" w:hAnsiTheme="majorHAnsi" w:cstheme="majorBidi"/>
-          <w:color w:val="1F4D78" w:themeColor="accent1" w:themeShade="7F"/>
-          <w:sz w:val="24"/>
-          <w:szCs w:val="24"/>
+      <w:r>
+        <w:t>Upload the above three files to vm-jenkins and execute the following CMDs:</w:t>
+      </w:r>
+    </w:p>
+    <w:p>
+      <w:pPr>
+        <w:rPr>
+          <w:rFonts w:ascii="Courier New" w:hAnsi="Courier New" w:cs="Courier New"/>
+          <w:sz w:val="18"/>
+          <w:shd w:val="pct15" w:color="auto" w:fill="FFFFFF"/>
+        </w:rPr>
+      </w:pPr>
+      <w:r>
+        <w:rPr>
+          <w:rFonts w:ascii="Courier New" w:hAnsi="Courier New" w:cs="Courier New"/>
+          <w:sz w:val="18"/>
+          <w:shd w:val="pct15" w:color="auto" w:fill="FFFFFF"/>
+        </w:rPr>
+        <w:lastRenderedPageBreak/>
+        <w:t xml:space="preserve">kubectl config set-cluster default-cluster --server=https://kubernetes.default.svc.cluster.local:5443 --certificate-authority=cacrt  </w:t>
+      </w:r>
+    </w:p>
+    <w:p>
+      <w:pPr>
+        <w:rPr>
+          <w:rFonts w:ascii="Courier New" w:hAnsi="Courier New" w:cs="Courier New"/>
+          <w:sz w:val="18"/>
+          <w:shd w:val="pct15" w:color="auto" w:fill="FFFFFF"/>
+        </w:rPr>
+      </w:pPr>
+      <w:r>
+        <w:rPr>
+          <w:rFonts w:ascii="Courier New" w:hAnsi="Courier New" w:cs="Courier New"/>
+          <w:sz w:val="18"/>
+          <w:shd w:val="pct15" w:color="auto" w:fill="FFFFFF"/>
+        </w:rPr>
+        <w:t>kubectl config set-credentials default-admin --certificate-authority=cacrt --client-key=clientkey --client-certificate=clientcrt</w:t>
+      </w:r>
+    </w:p>
+    <w:p>
+      <w:pPr>
+        <w:rPr>
+          <w:rFonts w:ascii="Courier New" w:hAnsi="Courier New" w:cs="Courier New"/>
+          <w:sz w:val="18"/>
+          <w:shd w:val="pct15" w:color="auto" w:fill="FFFFFF"/>
+        </w:rPr>
+      </w:pPr>
+      <w:r>
+        <w:rPr>
+          <w:rFonts w:ascii="Courier New" w:hAnsi="Courier New" w:cs="Courier New"/>
+          <w:sz w:val="18"/>
+          <w:shd w:val="pct15" w:color="auto" w:fill="FFFFFF"/>
+        </w:rPr>
+        <w:t>kubectl config set-context default-context --cluster=default-cluster --user=default-admin</w:t>
+      </w:r>
+    </w:p>
+    <w:p>
+      <w:pPr>
+        <w:rPr>
+          <w:rFonts w:ascii="Courier New" w:hAnsi="Courier New" w:cs="Courier New"/>
+          <w:sz w:val="18"/>
+          <w:shd w:val="pct15" w:color="auto" w:fill="FFFFFF"/>
+        </w:rPr>
+      </w:pPr>
+      <w:r>
+        <w:rPr>
+          <w:rFonts w:ascii="Courier New" w:hAnsi="Courier New" w:cs="Courier New"/>
+          <w:sz w:val="18"/>
+          <w:shd w:val="pct15" w:color="auto" w:fill="FFFFFF"/>
+        </w:rPr>
+        <w:t>kubectl config set current-context default-context</w:t>
+      </w:r>
+    </w:p>
+    <w:p>
+      <w:pPr>
+        <w:ind w:left="720" w:firstLine="720"/>
+      </w:pPr>
+    </w:p>
+    <w:p>
+      <w:pPr>
+        <w:pStyle w:val="a6"/>
+        <w:numPr>
+          <w:ilvl w:val="0"/>
+          <w:numId w:val="9"/>
+        </w:numPr>
+      </w:pPr>
+      <w:r>
+        <w:t>get token content</w:t>
+      </w:r>
+    </w:p>
+    <w:p>
+      <w:pPr>
+        <w:rPr>
+          <w:rFonts w:asciiTheme="majorHAnsi" w:eastAsiaTheme="majorEastAsia" w:hAnsiTheme="majorHAnsi" w:cstheme="majorBidi"/>
+          <w:color w:val="1F4D78" w:themeColor="accent1" w:themeShade="7F"/>
+          <w:sz w:val="24"/>
+          <w:szCs w:val="24"/>
+        </w:rPr>
+      </w:pPr>
+      <w:r>
+        <w:rPr>
+          <w:rFonts w:asciiTheme="majorHAnsi" w:eastAsiaTheme="majorEastAsia" w:hAnsiTheme="majorHAnsi" w:cstheme="majorBidi"/>
+          <w:color w:val="1F4D78" w:themeColor="accent1" w:themeShade="7F"/>
+          <w:sz w:val="24"/>
+          <w:szCs w:val="24"/>
+        </w:rPr>
+        <w:t xml:space="preserve">execute: </w:t>
+      </w:r>
+    </w:p>
+    <w:p>
+      <w:pPr>
+        <w:rPr>
+          <w:rFonts w:ascii="Courier New" w:hAnsi="Courier New" w:cs="Courier New"/>
+          <w:sz w:val="18"/>
+          <w:shd w:val="pct15" w:color="auto" w:fill="FFFFFF"/>
+        </w:rPr>
+      </w:pPr>
+      <w:r>
+        <w:rPr>
+          <w:rFonts w:ascii="Courier New" w:hAnsi="Courier New" w:cs="Courier New"/>
+          <w:sz w:val="18"/>
+          <w:shd w:val="pct15" w:color="auto" w:fill="FFFFFF"/>
+        </w:rPr>
+        <w:t>kubectl -n kube-system get secret</w:t>
+      </w:r>
+    </w:p>
+    <w:p>
+      <w:pPr>
+        <w:rPr>
+          <w:rFonts w:asciiTheme="majorHAnsi" w:eastAsiaTheme="majorEastAsia" w:hAnsiTheme="majorHAnsi" w:cstheme="majorBidi"/>
+          <w:color w:val="1F4D78" w:themeColor="accent1" w:themeShade="7F"/>
+          <w:sz w:val="24"/>
+          <w:szCs w:val="24"/>
+        </w:rPr>
+      </w:pPr>
+      <w:r>
+        <w:rPr>
+          <w:rFonts w:asciiTheme="majorHAnsi" w:eastAsiaTheme="majorEastAsia" w:hAnsiTheme="majorHAnsi" w:cstheme="majorBidi"/>
+          <w:color w:val="1F4D78" w:themeColor="accent1" w:themeShade="7F"/>
+          <w:sz w:val="24"/>
+          <w:szCs w:val="24"/>
+        </w:rPr>
+        <w:t>To get the default token with name “default-token-*****”</w:t>
+      </w:r>
+      <w:r>
+        <w:rPr>
+          <w:rFonts w:asciiTheme="majorHAnsi" w:eastAsiaTheme="majorEastAsia" w:hAnsiTheme="majorHAnsi" w:cstheme="majorBidi"/>
+          <w:color w:val="1F4D78" w:themeColor="accent1" w:themeShade="7F"/>
+          <w:sz w:val="24"/>
+          <w:szCs w:val="24"/>
+        </w:rPr>
+        <w:t>, for example</w:t>
+      </w:r>
+      <w:r>
+        <w:rPr>
+          <w:rFonts w:asciiTheme="majorHAnsi" w:eastAsiaTheme="majorEastAsia" w:hAnsiTheme="majorHAnsi" w:cstheme="majorBidi"/>
+          <w:color w:val="1F4D78" w:themeColor="accent1" w:themeShade="7F"/>
+          <w:sz w:val="24"/>
+          <w:szCs w:val="24"/>
+        </w:rPr>
+        <w:t>: default-token-</w:t>
+      </w:r>
+    </w:p>
+    <w:p>
+      <w:r>
+        <w:rPr>
+          <w:rFonts w:asciiTheme="majorHAnsi" w:eastAsiaTheme="majorEastAsia" w:hAnsiTheme="majorHAnsi" w:cstheme="majorBidi"/>
+          <w:color w:val="1F4D78" w:themeColor="accent1" w:themeShade="7F"/>
+          <w:sz w:val="24"/>
+          <w:szCs w:val="24"/>
+        </w:rPr>
+        <w:t>Rt3nd</w:t>
+      </w:r>
+      <w:r>
+        <w:rPr>
+          <w:noProof/>
         </w:rPr>
         <w:t xml:space="preserve"> </w:t>
       </w:r>
-    </w:p>
-    <w:p>
-      <w:pPr>
-        <w:rPr>
-          <w:rFonts w:ascii="Courier New" w:eastAsiaTheme="majorEastAsia" w:hAnsi="Courier New" w:cs="Courier New"/>
-          <w:color w:val="000000" w:themeColor="text1"/>
-          <w:sz w:val="16"/>
-          <w:szCs w:val="24"/>
-        </w:rPr>
-      </w:pPr>
-      <w:r>
-        <w:rPr>
-          <w:rFonts w:ascii="Courier New" w:eastAsiaTheme="majorEastAsia" w:hAnsi="Courier New" w:cs="Courier New"/>
-          <w:color w:val="000000" w:themeColor="text1"/>
-          <w:sz w:val="16"/>
-          <w:szCs w:val="24"/>
-        </w:rPr>
-        <w:lastRenderedPageBreak/>
-        <w:t xml:space="preserve">kubectl -n kube-system get secret default-token-rt3nd -o jsonpath={.data.token}|base64 </w:t>
-      </w:r>
-      <w:r>
-        <w:rPr>
-          <w:rFonts w:ascii="Courier New" w:eastAsiaTheme="majorEastAsia" w:hAnsi="Courier New" w:cs="Courier New"/>
-          <w:color w:val="000000" w:themeColor="text1"/>
-          <w:sz w:val="16"/>
-          <w:szCs w:val="24"/>
-        </w:rPr>
-        <w:t>–</w:t>
-      </w:r>
-      <w:r>
-        <w:rPr>
-          <w:rFonts w:ascii="Courier New" w:eastAsiaTheme="majorEastAsia" w:hAnsi="Courier New" w:cs="Courier New"/>
-          <w:color w:val="000000" w:themeColor="text1"/>
-          <w:sz w:val="16"/>
-          <w:szCs w:val="24"/>
-        </w:rPr>
-        <w:t>d</w:t>
-      </w:r>
-    </w:p>
-    <w:p>
-      <w:pPr>
-        <w:rPr>
-          <w:rFonts w:ascii="Courier New" w:hAnsi="Courier New" w:cs="Courier New"/>
-          <w:i/>
-          <w:color w:val="3A3A3A"/>
-          <w:sz w:val="21"/>
-          <w:szCs w:val="21"/>
-          <w:highlight w:val="yellow"/>
-        </w:rPr>
-      </w:pPr>
-      <w:r>
-        <w:rPr>
-          <w:rFonts w:asciiTheme="majorHAnsi" w:eastAsiaTheme="majorEastAsia" w:hAnsiTheme="majorHAnsi" w:cstheme="majorBidi"/>
-          <w:color w:val="1F4D78" w:themeColor="accent1" w:themeShade="7F"/>
-          <w:sz w:val="24"/>
-          <w:szCs w:val="24"/>
-        </w:rPr>
-        <w:t>t</w:t>
-      </w:r>
-      <w:r>
-        <w:rPr>
-          <w:rFonts w:asciiTheme="majorHAnsi" w:eastAsiaTheme="majorEastAsia" w:hAnsiTheme="majorHAnsi" w:cstheme="majorBidi"/>
-          <w:color w:val="1F4D78" w:themeColor="accent1" w:themeShade="7F"/>
-          <w:sz w:val="24"/>
-          <w:szCs w:val="24"/>
-        </w:rPr>
-        <w:t>o get the token</w:t>
-      </w:r>
-      <w:r>
-        <w:rPr>
-          <w:rFonts w:asciiTheme="majorHAnsi" w:eastAsiaTheme="majorEastAsia" w:hAnsiTheme="majorHAnsi" w:cstheme="majorBidi"/>
-          <w:color w:val="1F4D78" w:themeColor="accent1" w:themeShade="7F"/>
-          <w:sz w:val="24"/>
-          <w:szCs w:val="24"/>
-        </w:rPr>
-        <w:t xml:space="preserve"> content</w:t>
-      </w:r>
-      <w:r>
-        <w:rPr>
-          <w:rFonts w:asciiTheme="majorHAnsi" w:eastAsiaTheme="majorEastAsia" w:hAnsiTheme="majorHAnsi" w:cstheme="majorBidi"/>
-          <w:color w:val="1F4D78" w:themeColor="accent1" w:themeShade="7F"/>
-          <w:sz w:val="24"/>
-          <w:szCs w:val="24"/>
-        </w:rPr>
-        <w:t>:</w:t>
-      </w:r>
-    </w:p>
-    <w:p>
-      <w:pPr>
-        <w:rPr>
-          <w:rFonts w:ascii="Courier New" w:hAnsi="Courier New" w:cs="Courier New"/>
-          <w:i/>
-          <w:color w:val="3A3A3A"/>
-          <w:sz w:val="21"/>
-          <w:szCs w:val="21"/>
-        </w:rPr>
-      </w:pPr>
-      <w:r>
-        <w:rPr>
-          <w:rFonts w:ascii="Courier New" w:hAnsi="Courier New" w:cs="Courier New"/>
-          <w:i/>
-          <w:color w:val="3A3A3A"/>
-          <w:sz w:val="21"/>
-          <w:szCs w:val="21"/>
-          <w:highlight w:val="yellow"/>
-        </w:rPr>
-        <w:t>Note</w:t>
-      </w:r>
-      <w:r>
-        <w:rPr>
-          <w:rFonts w:ascii="Courier New" w:hAnsi="Courier New" w:cs="Courier New"/>
-          <w:i/>
-          <w:color w:val="3A3A3A"/>
-          <w:sz w:val="21"/>
-          <w:szCs w:val="21"/>
-        </w:rPr>
-        <w:t>: replace default-token-rt3nd with the real token name in your environment</w:t>
-      </w:r>
-    </w:p>
-    <w:p>
       <w:r>
         <w:rPr>
           <w:noProof/>
         </w:rPr>
         <w:drawing>
-          <wp:inline distT="0" distB="0" distL="0" distR="0" wp14:anchorId="42995693" wp14:editId="1B318A36">
-            <wp:extent cx="5494351" cy="667080"/>
-            <wp:effectExtent l="0" t="0" r="0" b="0"/>
-            <wp:docPr id="28" name="图片 28"/>
+          <wp:inline distT="0" distB="0" distL="0" distR="0" wp14:anchorId="41BB5875" wp14:editId="4C18AE57">
+            <wp:extent cx="5486400" cy="984885"/>
+            <wp:effectExtent l="0" t="0" r="0" b="5715"/>
+            <wp:docPr id="27" name="图片 27"/>
             <wp:cNvGraphicFramePr>
               <a:graphicFrameLocks xmlns:a="http://schemas.openxmlformats.org/drawingml/2006/main" noChangeAspect="1"/>
             </wp:cNvGraphicFramePr>
@@ -4770,7 +4706,7 @@
                   <pic:spPr>
                     <a:xfrm>
                       <a:off x="0" y="0"/>
-                      <a:ext cx="5567370" cy="675945"/>
+                      <a:ext cx="5486400" cy="984885"/>
                     </a:xfrm>
                     <a:prstGeom prst="rect">
                       <a:avLst/>
@@ -4783,28 +4719,150 @@
         </w:drawing>
       </w:r>
     </w:p>
-    <w:p>
-      <w:pPr>
-        <w:pStyle w:val="a6"/>
-        <w:numPr>
-          <w:ilvl w:val="0"/>
-          <w:numId w:val="9"/>
-        </w:numPr>
-      </w:pPr>
-      <w:r>
-        <w:t xml:space="preserve"> create </w:t>
-      </w:r>
-      <w:r>
-        <w:t>credential</w:t>
-      </w:r>
-      <w:r>
+    <w:p/>
+    <w:p>
+      <w:pPr>
+        <w:rPr>
+          <w:rFonts w:asciiTheme="majorHAnsi" w:eastAsiaTheme="majorEastAsia" w:hAnsiTheme="majorHAnsi" w:cstheme="majorBidi"/>
+          <w:color w:val="1F4D78" w:themeColor="accent1" w:themeShade="7F"/>
+          <w:sz w:val="24"/>
+          <w:szCs w:val="24"/>
+        </w:rPr>
+      </w:pPr>
+      <w:r>
+        <w:rPr>
+          <w:rFonts w:asciiTheme="majorHAnsi" w:eastAsiaTheme="majorEastAsia" w:hAnsiTheme="majorHAnsi" w:cstheme="majorBidi"/>
+          <w:color w:val="1F4D78" w:themeColor="accent1" w:themeShade="7F"/>
+          <w:sz w:val="24"/>
+          <w:szCs w:val="24"/>
+        </w:rPr>
+        <w:t>Then execute</w:t>
+      </w:r>
+      <w:r>
+        <w:rPr>
+          <w:rFonts w:asciiTheme="majorHAnsi" w:eastAsiaTheme="majorEastAsia" w:hAnsiTheme="majorHAnsi" w:cstheme="majorBidi"/>
+          <w:color w:val="1F4D78" w:themeColor="accent1" w:themeShade="7F"/>
+          <w:sz w:val="24"/>
+          <w:szCs w:val="24"/>
+        </w:rPr>
         <w:t xml:space="preserve"> </w:t>
       </w:r>
-      <w:r>
-        <w:t xml:space="preserve">in Jenkins </w:t>
-      </w:r>
-      <w:r>
-        <w:t>with the token:</w:t>
+    </w:p>
+    <w:p>
+      <w:pPr>
+        <w:rPr>
+          <w:rFonts w:ascii="Courier New" w:eastAsiaTheme="majorEastAsia" w:hAnsi="Courier New" w:cs="Courier New"/>
+          <w:color w:val="000000" w:themeColor="text1"/>
+          <w:sz w:val="16"/>
+          <w:szCs w:val="24"/>
+        </w:rPr>
+      </w:pPr>
+      <w:r>
+        <w:rPr>
+          <w:rFonts w:ascii="Courier New" w:eastAsiaTheme="majorEastAsia" w:hAnsi="Courier New" w:cs="Courier New"/>
+          <w:color w:val="000000" w:themeColor="text1"/>
+          <w:sz w:val="16"/>
+          <w:szCs w:val="24"/>
+        </w:rPr>
+        <w:t xml:space="preserve">kubectl -n kube-system get secret default-token-rt3nd -o jsonpath={.data.token}|base64 </w:t>
+      </w:r>
+      <w:r>
+        <w:rPr>
+          <w:rFonts w:ascii="Courier New" w:eastAsiaTheme="majorEastAsia" w:hAnsi="Courier New" w:cs="Courier New"/>
+          <w:color w:val="000000" w:themeColor="text1"/>
+          <w:sz w:val="16"/>
+          <w:szCs w:val="24"/>
+        </w:rPr>
+        <w:t>–</w:t>
+      </w:r>
+      <w:r>
+        <w:rPr>
+          <w:rFonts w:ascii="Courier New" w:eastAsiaTheme="majorEastAsia" w:hAnsi="Courier New" w:cs="Courier New"/>
+          <w:color w:val="000000" w:themeColor="text1"/>
+          <w:sz w:val="16"/>
+          <w:szCs w:val="24"/>
+        </w:rPr>
+        <w:t>d</w:t>
+      </w:r>
+    </w:p>
+    <w:p>
+      <w:pPr>
+        <w:rPr>
+          <w:rFonts w:ascii="Courier New" w:hAnsi="Courier New" w:cs="Courier New"/>
+          <w:i/>
+          <w:color w:val="3A3A3A"/>
+          <w:sz w:val="21"/>
+          <w:szCs w:val="21"/>
+          <w:highlight w:val="yellow"/>
+        </w:rPr>
+      </w:pPr>
+      <w:r>
+        <w:rPr>
+          <w:rFonts w:asciiTheme="majorHAnsi" w:eastAsiaTheme="majorEastAsia" w:hAnsiTheme="majorHAnsi" w:cstheme="majorBidi"/>
+          <w:color w:val="1F4D78" w:themeColor="accent1" w:themeShade="7F"/>
+          <w:sz w:val="24"/>
+          <w:szCs w:val="24"/>
+        </w:rPr>
+        <w:t>t</w:t>
+      </w:r>
+      <w:r>
+        <w:rPr>
+          <w:rFonts w:asciiTheme="majorHAnsi" w:eastAsiaTheme="majorEastAsia" w:hAnsiTheme="majorHAnsi" w:cstheme="majorBidi"/>
+          <w:color w:val="1F4D78" w:themeColor="accent1" w:themeShade="7F"/>
+          <w:sz w:val="24"/>
+          <w:szCs w:val="24"/>
+        </w:rPr>
+        <w:t>o get the token</w:t>
+      </w:r>
+      <w:r>
+        <w:rPr>
+          <w:rFonts w:asciiTheme="majorHAnsi" w:eastAsiaTheme="majorEastAsia" w:hAnsiTheme="majorHAnsi" w:cstheme="majorBidi"/>
+          <w:color w:val="1F4D78" w:themeColor="accent1" w:themeShade="7F"/>
+          <w:sz w:val="24"/>
+          <w:szCs w:val="24"/>
+        </w:rPr>
+        <w:t xml:space="preserve"> content</w:t>
+      </w:r>
+      <w:r>
+        <w:rPr>
+          <w:rFonts w:asciiTheme="majorHAnsi" w:eastAsiaTheme="majorEastAsia" w:hAnsiTheme="majorHAnsi" w:cstheme="majorBidi"/>
+          <w:color w:val="1F4D78" w:themeColor="accent1" w:themeShade="7F"/>
+          <w:sz w:val="24"/>
+          <w:szCs w:val="24"/>
+        </w:rPr>
+        <w:t>:</w:t>
+      </w:r>
+    </w:p>
+    <w:p>
+      <w:pPr>
+        <w:rPr>
+          <w:rFonts w:ascii="Courier New" w:hAnsi="Courier New" w:cs="Courier New"/>
+          <w:i/>
+          <w:color w:val="3A3A3A"/>
+          <w:sz w:val="21"/>
+          <w:szCs w:val="21"/>
+        </w:rPr>
+      </w:pPr>
+      <w:r>
+        <w:rPr>
+          <w:rFonts w:ascii="Courier New" w:hAnsi="Courier New" w:cs="Courier New"/>
+          <w:i/>
+          <w:color w:val="3A3A3A"/>
+          <w:sz w:val="21"/>
+          <w:szCs w:val="21"/>
+          <w:highlight w:val="yellow"/>
+        </w:rPr>
+        <w:t>Note</w:t>
+      </w:r>
+      <w:r>
+        <w:rPr>
+          <w:rFonts w:ascii="Courier New" w:hAnsi="Courier New" w:cs="Courier New"/>
+          <w:i/>
+          <w:color w:val="3A3A3A"/>
+          <w:sz w:val="21"/>
+          <w:szCs w:val="21"/>
+        </w:rPr>
+        <w:t>: replace default-token-rt3nd with the real token name in your environment</w:t>
       </w:r>
     </w:p>
     <w:p>
@@ -4813,10 +4871,10 @@
           <w:noProof/>
         </w:rPr>
         <w:drawing>
-          <wp:inline distT="0" distB="0" distL="0" distR="0" wp14:anchorId="24539788" wp14:editId="1382C18E">
-            <wp:extent cx="5486400" cy="1372870"/>
+          <wp:inline distT="0" distB="0" distL="0" distR="0" wp14:anchorId="42995693" wp14:editId="1B318A36">
+            <wp:extent cx="5494351" cy="667080"/>
             <wp:effectExtent l="0" t="0" r="0" b="0"/>
-            <wp:docPr id="29" name="图片 29"/>
+            <wp:docPr id="28" name="图片 28"/>
             <wp:cNvGraphicFramePr>
               <a:graphicFrameLocks xmlns:a="http://schemas.openxmlformats.org/drawingml/2006/main" noChangeAspect="1"/>
             </wp:cNvGraphicFramePr>
@@ -4836,7 +4894,7 @@
                   <pic:spPr>
                     <a:xfrm>
                       <a:off x="0" y="0"/>
-                      <a:ext cx="5486400" cy="1372870"/>
+                      <a:ext cx="5567370" cy="675945"/>
                     </a:xfrm>
                     <a:prstGeom prst="rect">
                       <a:avLst/>
@@ -4851,60 +4909,39 @@
     </w:p>
     <w:p>
       <w:pPr>
-        <w:ind w:left="720" w:firstLine="720"/>
-      </w:pPr>
-    </w:p>
-    <w:p>
-      <w:pPr>
-        <w:pStyle w:val="3"/>
-        <w:numPr>
-          <w:ilvl w:val="0"/>
-          <w:numId w:val="3"/>
-        </w:numPr>
-      </w:pPr>
-      <w:r>
-        <w:t xml:space="preserve">Jenkins </w:t>
-      </w:r>
-      <w:r>
-        <w:rPr>
-          <w:b/>
-        </w:rPr>
-        <w:t>pipeline</w:t>
-      </w:r>
-      <w:r>
-        <w:t xml:space="preserve"> (we name it as pro-hellonode)</w:t>
-      </w:r>
-    </w:p>
-    <w:p>
-      <w:pPr>
         <w:pStyle w:val="a6"/>
         <w:numPr>
           <w:ilvl w:val="0"/>
-          <w:numId w:val="10"/>
+          <w:numId w:val="9"/>
         </w:numPr>
       </w:pPr>
       <w:r>
-        <w:t>Create a pipeline project in jenkins</w:t>
-      </w:r>
-    </w:p>
-    <w:p>
-      <w:pPr>
-        <w:rPr>
-          <w:rFonts w:asciiTheme="majorHAnsi" w:eastAsiaTheme="majorEastAsia" w:hAnsiTheme="majorHAnsi" w:cstheme="majorBidi"/>
-          <w:color w:val="1F4D78" w:themeColor="accent1" w:themeShade="7F"/>
-          <w:sz w:val="20"/>
-          <w:szCs w:val="24"/>
-        </w:rPr>
-      </w:pPr>
+        <w:t xml:space="preserve"> create </w:t>
+      </w:r>
+      <w:r>
+        <w:t>credential</w:t>
+      </w:r>
+      <w:r>
+        <w:t xml:space="preserve"> </w:t>
+      </w:r>
+      <w:r>
+        <w:t xml:space="preserve">in Jenkins </w:t>
+      </w:r>
+      <w:r>
+        <w:t>with the token:</w:t>
+      </w:r>
+    </w:p>
+    <w:p>
       <w:r>
         <w:rPr>
           <w:noProof/>
         </w:rPr>
+        <w:lastRenderedPageBreak/>
         <w:drawing>
-          <wp:inline distT="0" distB="0" distL="0" distR="0" wp14:anchorId="704DFEB8" wp14:editId="15347D08">
-            <wp:extent cx="5486400" cy="2920365"/>
+          <wp:inline distT="0" distB="0" distL="0" distR="0" wp14:anchorId="24539788" wp14:editId="1382C18E">
+            <wp:extent cx="5486400" cy="1372870"/>
             <wp:effectExtent l="0" t="0" r="0" b="0"/>
-            <wp:docPr id="32" name="图片 32"/>
+            <wp:docPr id="29" name="图片 29"/>
             <wp:cNvGraphicFramePr>
               <a:graphicFrameLocks xmlns:a="http://schemas.openxmlformats.org/drawingml/2006/main" noChangeAspect="1"/>
             </wp:cNvGraphicFramePr>
@@ -4924,7 +4961,7 @@
                   <pic:spPr>
                     <a:xfrm>
                       <a:off x="0" y="0"/>
-                      <a:ext cx="5486400" cy="2920365"/>
+                      <a:ext cx="5486400" cy="1372870"/>
                     </a:xfrm>
                     <a:prstGeom prst="rect">
                       <a:avLst/>
@@ -4939,6 +4976,44 @@
     </w:p>
     <w:p>
       <w:pPr>
+        <w:ind w:left="720" w:firstLine="720"/>
+      </w:pPr>
+    </w:p>
+    <w:p>
+      <w:pPr>
+        <w:pStyle w:val="3"/>
+        <w:numPr>
+          <w:ilvl w:val="0"/>
+          <w:numId w:val="3"/>
+        </w:numPr>
+      </w:pPr>
+      <w:r>
+        <w:t xml:space="preserve">Jenkins </w:t>
+      </w:r>
+      <w:r>
+        <w:rPr>
+          <w:b/>
+        </w:rPr>
+        <w:t>pipeline</w:t>
+      </w:r>
+      <w:r>
+        <w:t xml:space="preserve"> (we name it as pro-hellonode)</w:t>
+      </w:r>
+    </w:p>
+    <w:p>
+      <w:pPr>
+        <w:pStyle w:val="a6"/>
+        <w:numPr>
+          <w:ilvl w:val="0"/>
+          <w:numId w:val="10"/>
+        </w:numPr>
+      </w:pPr>
+      <w:r>
+        <w:t>Create a pipeline project in jenkins</w:t>
+      </w:r>
+    </w:p>
+    <w:p>
+      <w:pPr>
         <w:rPr>
           <w:rFonts w:asciiTheme="majorHAnsi" w:eastAsiaTheme="majorEastAsia" w:hAnsiTheme="majorHAnsi" w:cstheme="majorBidi"/>
           <w:color w:val="1F4D78" w:themeColor="accent1" w:themeShade="7F"/>
@@ -4946,81 +5021,15 @@
           <w:szCs w:val="24"/>
         </w:rPr>
       </w:pPr>
-    </w:p>
-    <w:p>
-      <w:pPr>
-        <w:rPr>
-          <w:rFonts w:asciiTheme="majorHAnsi" w:eastAsiaTheme="majorEastAsia" w:hAnsiTheme="majorHAnsi" w:cstheme="majorBidi"/>
-          <w:color w:val="1F4D78" w:themeColor="accent1" w:themeShade="7F"/>
-          <w:sz w:val="20"/>
-          <w:szCs w:val="24"/>
-        </w:rPr>
-      </w:pPr>
-      <w:r>
-        <w:rPr>
-          <w:rFonts w:asciiTheme="majorHAnsi" w:eastAsiaTheme="majorEastAsia" w:hAnsiTheme="majorHAnsi" w:cstheme="majorBidi"/>
-          <w:color w:val="1F4D78" w:themeColor="accent1" w:themeShade="7F"/>
-          <w:sz w:val="20"/>
-          <w:szCs w:val="24"/>
-        </w:rPr>
-        <w:t>Refer to the following parameters</w:t>
-      </w:r>
-      <w:r>
-        <w:rPr>
-          <w:rFonts w:asciiTheme="majorHAnsi" w:eastAsiaTheme="majorEastAsia" w:hAnsiTheme="majorHAnsi" w:cstheme="majorBidi"/>
-          <w:color w:val="1F4D78" w:themeColor="accent1" w:themeShade="7F"/>
-          <w:sz w:val="20"/>
-          <w:szCs w:val="24"/>
-        </w:rPr>
-        <w:t xml:space="preserve"> which </w:t>
-      </w:r>
-      <w:r>
-        <w:rPr>
-          <w:rFonts w:asciiTheme="majorHAnsi" w:eastAsiaTheme="majorEastAsia" w:hAnsiTheme="majorHAnsi" w:cstheme="majorBidi"/>
-          <w:color w:val="1F4D78" w:themeColor="accent1" w:themeShade="7F"/>
-          <w:sz w:val="20"/>
-          <w:szCs w:val="24"/>
-        </w:rPr>
-        <w:t xml:space="preserve">are </w:t>
-      </w:r>
-      <w:r>
-        <w:rPr>
-          <w:rFonts w:asciiTheme="majorHAnsi" w:eastAsiaTheme="majorEastAsia" w:hAnsiTheme="majorHAnsi" w:cstheme="majorBidi"/>
-          <w:color w:val="1F4D78" w:themeColor="accent1" w:themeShade="7F"/>
-          <w:sz w:val="20"/>
-          <w:szCs w:val="24"/>
-        </w:rPr>
-        <w:t>n</w:t>
-      </w:r>
-      <w:r>
-        <w:rPr>
-          <w:rFonts w:asciiTheme="majorHAnsi" w:eastAsiaTheme="majorEastAsia" w:hAnsiTheme="majorHAnsi" w:cstheme="majorBidi"/>
-          <w:color w:val="1F4D78" w:themeColor="accent1" w:themeShade="7F"/>
-          <w:sz w:val="20"/>
-          <w:szCs w:val="24"/>
-        </w:rPr>
-        <w:t>eeded to be specified</w:t>
-      </w:r>
-    </w:p>
-    <w:p>
-      <w:pPr>
-        <w:rPr>
-          <w:rFonts w:asciiTheme="majorHAnsi" w:eastAsiaTheme="majorEastAsia" w:hAnsiTheme="majorHAnsi" w:cstheme="majorBidi"/>
-          <w:color w:val="1F4D78" w:themeColor="accent1" w:themeShade="7F"/>
-          <w:sz w:val="20"/>
-          <w:szCs w:val="24"/>
-        </w:rPr>
-      </w:pPr>
       <w:r>
         <w:rPr>
           <w:noProof/>
         </w:rPr>
-        <w:lastRenderedPageBreak/>
         <w:drawing>
-          <wp:inline distT="0" distB="0" distL="0" distR="0" wp14:anchorId="4476BA29" wp14:editId="2AC09CA8">
-            <wp:extent cx="5486400" cy="2981325"/>
-            <wp:effectExtent l="0" t="0" r="0" b="9525"/>
-            <wp:docPr id="23" name="图片 23"/>
+          <wp:inline distT="0" distB="0" distL="0" distR="0" wp14:anchorId="704DFEB8" wp14:editId="15347D08">
+            <wp:extent cx="5486400" cy="2920365"/>
+            <wp:effectExtent l="0" t="0" r="0" b="0"/>
+            <wp:docPr id="32" name="图片 32"/>
             <wp:cNvGraphicFramePr>
               <a:graphicFrameLocks xmlns:a="http://schemas.openxmlformats.org/drawingml/2006/main" noChangeAspect="1"/>
             </wp:cNvGraphicFramePr>
@@ -5040,7 +5049,7 @@
                   <pic:spPr>
                     <a:xfrm>
                       <a:off x="0" y="0"/>
-                      <a:ext cx="5486400" cy="2981325"/>
+                      <a:ext cx="5486400" cy="2920365"/>
                     </a:xfrm>
                     <a:prstGeom prst="rect">
                       <a:avLst/>
@@ -5055,7 +5064,6 @@
     </w:p>
     <w:p>
       <w:pPr>
-        <w:ind w:left="1080"/>
         <w:rPr>
           <w:rFonts w:asciiTheme="majorHAnsi" w:eastAsiaTheme="majorEastAsia" w:hAnsiTheme="majorHAnsi" w:cstheme="majorBidi"/>
           <w:color w:val="1F4D78" w:themeColor="accent1" w:themeShade="7F"/>
@@ -5075,13 +5083,69 @@
       </w:pPr>
       <w:r>
         <w:rPr>
+          <w:rFonts w:asciiTheme="majorHAnsi" w:eastAsiaTheme="majorEastAsia" w:hAnsiTheme="majorHAnsi" w:cstheme="majorBidi"/>
+          <w:color w:val="1F4D78" w:themeColor="accent1" w:themeShade="7F"/>
+          <w:sz w:val="20"/>
+          <w:szCs w:val="24"/>
+        </w:rPr>
+        <w:t>Refer to the following parameters</w:t>
+      </w:r>
+      <w:r>
+        <w:rPr>
+          <w:rFonts w:asciiTheme="majorHAnsi" w:eastAsiaTheme="majorEastAsia" w:hAnsiTheme="majorHAnsi" w:cstheme="majorBidi"/>
+          <w:color w:val="1F4D78" w:themeColor="accent1" w:themeShade="7F"/>
+          <w:sz w:val="20"/>
+          <w:szCs w:val="24"/>
+        </w:rPr>
+        <w:t xml:space="preserve"> which </w:t>
+      </w:r>
+      <w:r>
+        <w:rPr>
+          <w:rFonts w:asciiTheme="majorHAnsi" w:eastAsiaTheme="majorEastAsia" w:hAnsiTheme="majorHAnsi" w:cstheme="majorBidi"/>
+          <w:color w:val="1F4D78" w:themeColor="accent1" w:themeShade="7F"/>
+          <w:sz w:val="20"/>
+          <w:szCs w:val="24"/>
+        </w:rPr>
+        <w:t xml:space="preserve">are </w:t>
+      </w:r>
+      <w:r>
+        <w:rPr>
+          <w:rFonts w:asciiTheme="majorHAnsi" w:eastAsiaTheme="majorEastAsia" w:hAnsiTheme="majorHAnsi" w:cstheme="majorBidi"/>
+          <w:color w:val="1F4D78" w:themeColor="accent1" w:themeShade="7F"/>
+          <w:sz w:val="20"/>
+          <w:szCs w:val="24"/>
+        </w:rPr>
+        <w:t>n</w:t>
+      </w:r>
+      <w:r>
+        <w:rPr>
+          <w:rFonts w:asciiTheme="majorHAnsi" w:eastAsiaTheme="majorEastAsia" w:hAnsiTheme="majorHAnsi" w:cstheme="majorBidi"/>
+          <w:color w:val="1F4D78" w:themeColor="accent1" w:themeShade="7F"/>
+          <w:sz w:val="20"/>
+          <w:szCs w:val="24"/>
+        </w:rPr>
+        <w:t>eeded to be specified</w:t>
+      </w:r>
+    </w:p>
+    <w:p>
+      <w:pPr>
+        <w:rPr>
+          <w:rFonts w:asciiTheme="majorHAnsi" w:eastAsiaTheme="majorEastAsia" w:hAnsiTheme="majorHAnsi" w:cstheme="majorBidi"/>
+          <w:color w:val="1F4D78" w:themeColor="accent1" w:themeShade="7F"/>
+          <w:sz w:val="20"/>
+          <w:szCs w:val="24"/>
+        </w:rPr>
+      </w:pPr>
+      <w:r>
+        <w:rPr>
           <w:noProof/>
         </w:rPr>
+        <w:lastRenderedPageBreak/>
         <w:drawing>
-          <wp:inline distT="0" distB="0" distL="0" distR="0" wp14:anchorId="366A91A5" wp14:editId="702FB0F1">
-            <wp:extent cx="5486400" cy="1617345"/>
-            <wp:effectExtent l="0" t="0" r="0" b="1905"/>
-            <wp:docPr id="24" name="图片 24"/>
+          <wp:inline distT="0" distB="0" distL="0" distR="0" wp14:anchorId="4476BA29" wp14:editId="2AC09CA8">
+            <wp:extent cx="5486400" cy="2981325"/>
+            <wp:effectExtent l="0" t="0" r="0" b="9525"/>
+            <wp:docPr id="23" name="图片 23"/>
             <wp:cNvGraphicFramePr>
               <a:graphicFrameLocks xmlns:a="http://schemas.openxmlformats.org/drawingml/2006/main" noChangeAspect="1"/>
             </wp:cNvGraphicFramePr>
@@ -5101,7 +5165,7 @@
                   <pic:spPr>
                     <a:xfrm>
                       <a:off x="0" y="0"/>
-                      <a:ext cx="5486400" cy="1617345"/>
+                      <a:ext cx="5486400" cy="2981325"/>
                     </a:xfrm>
                     <a:prstGeom prst="rect">
                       <a:avLst/>
@@ -5116,6 +5180,7 @@
     </w:p>
     <w:p>
       <w:pPr>
+        <w:ind w:left="1080"/>
         <w:rPr>
           <w:rFonts w:asciiTheme="majorHAnsi" w:eastAsiaTheme="majorEastAsia" w:hAnsiTheme="majorHAnsi" w:cstheme="majorBidi"/>
           <w:color w:val="1F4D78" w:themeColor="accent1" w:themeShade="7F"/>
@@ -5123,16 +5188,25 @@
           <w:szCs w:val="24"/>
         </w:rPr>
       </w:pPr>
+    </w:p>
+    <w:p>
+      <w:pPr>
+        <w:rPr>
+          <w:rFonts w:asciiTheme="majorHAnsi" w:eastAsiaTheme="majorEastAsia" w:hAnsiTheme="majorHAnsi" w:cstheme="majorBidi"/>
+          <w:color w:val="1F4D78" w:themeColor="accent1" w:themeShade="7F"/>
+          <w:sz w:val="20"/>
+          <w:szCs w:val="24"/>
+        </w:rPr>
+      </w:pPr>
       <w:r>
         <w:rPr>
           <w:noProof/>
         </w:rPr>
-        <w:lastRenderedPageBreak/>
         <w:drawing>
-          <wp:inline distT="0" distB="0" distL="0" distR="0" wp14:anchorId="3AD2BA47" wp14:editId="4AD42FCB">
-            <wp:extent cx="5486400" cy="3668395"/>
-            <wp:effectExtent l="0" t="0" r="0" b="8255"/>
-            <wp:docPr id="26" name="图片 26"/>
+          <wp:inline distT="0" distB="0" distL="0" distR="0" wp14:anchorId="366A91A5" wp14:editId="702FB0F1">
+            <wp:extent cx="5486400" cy="1617345"/>
+            <wp:effectExtent l="0" t="0" r="0" b="1905"/>
+            <wp:docPr id="24" name="图片 24"/>
             <wp:cNvGraphicFramePr>
               <a:graphicFrameLocks xmlns:a="http://schemas.openxmlformats.org/drawingml/2006/main" noChangeAspect="1"/>
             </wp:cNvGraphicFramePr>
@@ -5152,7 +5226,7 @@
                   <pic:spPr>
                     <a:xfrm>
                       <a:off x="0" y="0"/>
-                      <a:ext cx="5486400" cy="3668395"/>
+                      <a:ext cx="5486400" cy="1617345"/>
                     </a:xfrm>
                     <a:prstGeom prst="rect">
                       <a:avLst/>
@@ -5164,162 +5238,26 @@
           </wp:inline>
         </w:drawing>
       </w:r>
-      <w:r>
+    </w:p>
+    <w:p>
+      <w:pPr>
         <w:rPr>
           <w:rFonts w:asciiTheme="majorHAnsi" w:eastAsiaTheme="majorEastAsia" w:hAnsiTheme="majorHAnsi" w:cstheme="majorBidi"/>
           <w:color w:val="1F4D78" w:themeColor="accent1" w:themeShade="7F"/>
           <w:sz w:val="20"/>
           <w:szCs w:val="24"/>
         </w:rPr>
-        <w:t xml:space="preserve"> </w:t>
-      </w:r>
-    </w:p>
-    <w:p>
-      <w:pPr>
-        <w:rPr>
-          <w:rFonts w:asciiTheme="majorHAnsi" w:eastAsiaTheme="majorEastAsia" w:hAnsiTheme="majorHAnsi" w:cstheme="majorBidi"/>
-          <w:color w:val="1F4D78" w:themeColor="accent1" w:themeShade="7F"/>
-          <w:sz w:val="20"/>
-          <w:szCs w:val="24"/>
-        </w:rPr>
-      </w:pPr>
-    </w:p>
-    <w:p>
-      <w:pPr>
-        <w:rPr>
-          <w:rFonts w:ascii="Courier New" w:hAnsi="Courier New" w:cs="Courier New"/>
-          <w:i/>
-          <w:color w:val="3A3A3A"/>
-          <w:sz w:val="21"/>
-          <w:szCs w:val="21"/>
-          <w:highlight w:val="yellow"/>
-        </w:rPr>
-      </w:pPr>
-      <w:r>
-        <w:rPr>
-          <w:rFonts w:ascii="Courier New" w:hAnsi="Courier New" w:cs="Courier New"/>
-          <w:i/>
-          <w:color w:val="3A3A3A"/>
-          <w:sz w:val="21"/>
-          <w:szCs w:val="21"/>
-          <w:highlight w:val="yellow"/>
-        </w:rPr>
-        <w:t>Note</w:t>
-      </w:r>
-      <w:r>
-        <w:rPr>
-          <w:rFonts w:ascii="Courier New" w:hAnsi="Courier New" w:cs="Courier New"/>
-          <w:i/>
-          <w:color w:val="3A3A3A"/>
-          <w:sz w:val="21"/>
-          <w:szCs w:val="21"/>
-        </w:rPr>
-        <w:t xml:space="preserve">: Replace the Github project and repository address to </w:t>
-      </w:r>
-      <w:r>
-        <w:rPr>
-          <w:rFonts w:ascii="Courier New" w:hAnsi="Courier New" w:cs="Courier New"/>
-          <w:i/>
-          <w:color w:val="3A3A3A"/>
-          <w:sz w:val="21"/>
-          <w:szCs w:val="21"/>
-        </w:rPr>
-        <w:t>the Github repository you just forked.</w:t>
-      </w:r>
-    </w:p>
-    <w:p>
-      <w:pPr>
-        <w:pStyle w:val="2"/>
-        <w:numPr>
-          <w:ilvl w:val="0"/>
-          <w:numId w:val="7"/>
-        </w:numPr>
-        <w:rPr>
-          <w:rFonts w:ascii="微软雅黑" w:eastAsia="微软雅黑" w:hAnsi="微软雅黑"/>
-        </w:rPr>
-      </w:pPr>
-      <w:r>
-        <w:rPr>
-          <w:rFonts w:ascii="微软雅黑" w:eastAsia="微软雅黑" w:hAnsi="微软雅黑"/>
-        </w:rPr>
-        <w:t>Configure Docker</w:t>
-      </w:r>
-      <w:r>
-        <w:rPr>
-          <w:rFonts w:ascii="微软雅黑" w:eastAsia="微软雅黑" w:hAnsi="微软雅黑"/>
-        </w:rPr>
-        <w:t xml:space="preserve"> Client</w:t>
-      </w:r>
-      <w:r>
-        <w:rPr>
-          <w:rFonts w:ascii="微软雅黑" w:eastAsia="微软雅黑" w:hAnsi="微软雅黑"/>
-        </w:rPr>
-        <w:t xml:space="preserve"> </w:t>
-      </w:r>
-    </w:p>
-    <w:p>
-      <w:r>
-        <w:t xml:space="preserve">Add the container registry address </w:t>
-      </w:r>
-      <w:r>
-        <w:t>(refer to CCE Container Registry</w:t>
-      </w:r>
-      <w:r>
-        <w:t xml:space="preserve"> console</w:t>
-      </w:r>
-      <w:r>
-        <w:t xml:space="preserve"> image</w:t>
-      </w:r>
-      <w:r>
-        <w:t xml:space="preserve"> following</w:t>
-      </w:r>
-      <w:r>
-        <w:t>) i</w:t>
-      </w:r>
-      <w:r>
-        <w:t>nsecure</w:t>
-      </w:r>
-      <w:r>
-        <w:t>-</w:t>
-      </w:r>
-      <w:r>
-        <w:t>registries</w:t>
-      </w:r>
-      <w:r>
-        <w:t xml:space="preserve"> </w:t>
-      </w:r>
-      <w:r>
-        <w:t>parameter in the /etc/docker/daemon.json file.</w:t>
-      </w:r>
-    </w:p>
-    <w:p>
-      <w:r>
-        <w:t>{</w:t>
-      </w:r>
-    </w:p>
-    <w:p>
-      <w:r>
-        <w:t xml:space="preserve">           </w:t>
-      </w:r>
-      <w:r>
-        <w:t>"insecure-registries": ["{container_registry_address}"]</w:t>
-      </w:r>
-    </w:p>
-    <w:p>
-      <w:r>
-        <w:t>}</w:t>
-      </w:r>
-    </w:p>
-    <w:p>
+      </w:pPr>
       <w:r>
         <w:rPr>
           <w:noProof/>
         </w:rPr>
+        <w:lastRenderedPageBreak/>
         <w:drawing>
-          <wp:inline distT="0" distB="0" distL="0" distR="0" wp14:anchorId="4398EBED" wp14:editId="0B125669">
-            <wp:extent cx="5486400" cy="1729740"/>
-            <wp:effectExtent l="0" t="0" r="0" b="3810"/>
-            <wp:docPr id="33" name="图片 33"/>
+          <wp:inline distT="0" distB="0" distL="0" distR="0" wp14:anchorId="3AD2BA47" wp14:editId="4AD42FCB">
+            <wp:extent cx="5486400" cy="3668395"/>
+            <wp:effectExtent l="0" t="0" r="0" b="8255"/>
+            <wp:docPr id="26" name="图片 26"/>
             <wp:cNvGraphicFramePr>
               <a:graphicFrameLocks xmlns:a="http://schemas.openxmlformats.org/drawingml/2006/main" noChangeAspect="1"/>
             </wp:cNvGraphicFramePr>
@@ -5339,6 +5277,193 @@
                   <pic:spPr>
                     <a:xfrm>
                       <a:off x="0" y="0"/>
+                      <a:ext cx="5486400" cy="3668395"/>
+                    </a:xfrm>
+                    <a:prstGeom prst="rect">
+                      <a:avLst/>
+                    </a:prstGeom>
+                  </pic:spPr>
+                </pic:pic>
+              </a:graphicData>
+            </a:graphic>
+          </wp:inline>
+        </w:drawing>
+      </w:r>
+      <w:r>
+        <w:rPr>
+          <w:rFonts w:asciiTheme="majorHAnsi" w:eastAsiaTheme="majorEastAsia" w:hAnsiTheme="majorHAnsi" w:cstheme="majorBidi"/>
+          <w:color w:val="1F4D78" w:themeColor="accent1" w:themeShade="7F"/>
+          <w:sz w:val="20"/>
+          <w:szCs w:val="24"/>
+        </w:rPr>
+        <w:t xml:space="preserve"> </w:t>
+      </w:r>
+    </w:p>
+    <w:p>
+      <w:pPr>
+        <w:rPr>
+          <w:rFonts w:asciiTheme="majorHAnsi" w:eastAsiaTheme="majorEastAsia" w:hAnsiTheme="majorHAnsi" w:cstheme="majorBidi"/>
+          <w:color w:val="1F4D78" w:themeColor="accent1" w:themeShade="7F"/>
+          <w:sz w:val="20"/>
+          <w:szCs w:val="24"/>
+        </w:rPr>
+      </w:pPr>
+    </w:p>
+    <w:p>
+      <w:pPr>
+        <w:rPr>
+          <w:rFonts w:ascii="Courier New" w:hAnsi="Courier New" w:cs="Courier New"/>
+          <w:i/>
+          <w:color w:val="3A3A3A"/>
+          <w:sz w:val="21"/>
+          <w:szCs w:val="21"/>
+          <w:highlight w:val="yellow"/>
+        </w:rPr>
+      </w:pPr>
+      <w:r>
+        <w:rPr>
+          <w:rFonts w:ascii="Courier New" w:hAnsi="Courier New" w:cs="Courier New"/>
+          <w:i/>
+          <w:color w:val="3A3A3A"/>
+          <w:sz w:val="21"/>
+          <w:szCs w:val="21"/>
+          <w:highlight w:val="yellow"/>
+        </w:rPr>
+        <w:t>Note</w:t>
+      </w:r>
+      <w:r>
+        <w:rPr>
+          <w:rFonts w:ascii="Courier New" w:hAnsi="Courier New" w:cs="Courier New"/>
+          <w:i/>
+          <w:color w:val="3A3A3A"/>
+          <w:sz w:val="21"/>
+          <w:szCs w:val="21"/>
+        </w:rPr>
+        <w:t xml:space="preserve">: Replace the Github project and repository address to </w:t>
+      </w:r>
+      <w:r>
+        <w:rPr>
+          <w:rFonts w:ascii="Courier New" w:hAnsi="Courier New" w:cs="Courier New"/>
+          <w:i/>
+          <w:color w:val="3A3A3A"/>
+          <w:sz w:val="21"/>
+          <w:szCs w:val="21"/>
+        </w:rPr>
+        <w:t>the Github repository you just forked.</w:t>
+      </w:r>
+    </w:p>
+    <w:p>
+      <w:pPr>
+        <w:pStyle w:val="2"/>
+        <w:numPr>
+          <w:ilvl w:val="0"/>
+          <w:numId w:val="7"/>
+        </w:numPr>
+        <w:rPr>
+          <w:rFonts w:ascii="微软雅黑" w:eastAsia="微软雅黑" w:hAnsi="微软雅黑"/>
+        </w:rPr>
+      </w:pPr>
+      <w:r>
+        <w:rPr>
+          <w:rFonts w:ascii="微软雅黑" w:eastAsia="微软雅黑" w:hAnsi="微软雅黑"/>
+        </w:rPr>
+        <w:t>Configure Docker</w:t>
+      </w:r>
+      <w:r>
+        <w:rPr>
+          <w:rFonts w:ascii="微软雅黑" w:eastAsia="微软雅黑" w:hAnsi="微软雅黑"/>
+        </w:rPr>
+        <w:t xml:space="preserve"> Client</w:t>
+      </w:r>
+      <w:r>
+        <w:rPr>
+          <w:rFonts w:ascii="微软雅黑" w:eastAsia="微软雅黑" w:hAnsi="微软雅黑"/>
+        </w:rPr>
+        <w:t xml:space="preserve"> </w:t>
+      </w:r>
+    </w:p>
+    <w:p>
+      <w:r>
+        <w:t xml:space="preserve">Add the container registry address </w:t>
+      </w:r>
+      <w:r>
+        <w:t>(refer to CCE Container Registry</w:t>
+      </w:r>
+      <w:r>
+        <w:t xml:space="preserve"> console</w:t>
+      </w:r>
+      <w:r>
+        <w:t xml:space="preserve"> image</w:t>
+      </w:r>
+      <w:r>
+        <w:t xml:space="preserve"> following</w:t>
+      </w:r>
+      <w:r>
+        <w:t>) i</w:t>
+      </w:r>
+      <w:r>
+        <w:t>nsecure</w:t>
+      </w:r>
+      <w:r>
+        <w:t>-</w:t>
+      </w:r>
+      <w:r>
+        <w:t>registries</w:t>
+      </w:r>
+      <w:r>
+        <w:t xml:space="preserve"> </w:t>
+      </w:r>
+      <w:r>
+        <w:t>parameter in the /etc/docker/daemon.json file.</w:t>
+      </w:r>
+    </w:p>
+    <w:p>
+      <w:r>
+        <w:t>{</w:t>
+      </w:r>
+    </w:p>
+    <w:p>
+      <w:r>
+        <w:t xml:space="preserve">           </w:t>
+      </w:r>
+      <w:r>
+        <w:t>"insecure-registries": ["{container_registry_address}"]</w:t>
+      </w:r>
+    </w:p>
+    <w:p>
+      <w:r>
+        <w:t>}</w:t>
+      </w:r>
+    </w:p>
+    <w:p>
+      <w:r>
+        <w:rPr>
+          <w:noProof/>
+        </w:rPr>
+        <w:drawing>
+          <wp:inline distT="0" distB="0" distL="0" distR="0" wp14:anchorId="4398EBED" wp14:editId="0B125669">
+            <wp:extent cx="5486400" cy="1729740"/>
+            <wp:effectExtent l="0" t="0" r="0" b="3810"/>
+            <wp:docPr id="33" name="图片 33"/>
+            <wp:cNvGraphicFramePr>
+              <a:graphicFrameLocks xmlns:a="http://schemas.openxmlformats.org/drawingml/2006/main" noChangeAspect="1"/>
+            </wp:cNvGraphicFramePr>
+            <a:graphic xmlns:a="http://schemas.openxmlformats.org/drawingml/2006/main">
+              <a:graphicData uri="http://schemas.openxmlformats.org/drawingml/2006/picture">
+                <pic:pic xmlns:pic="http://schemas.openxmlformats.org/drawingml/2006/picture">
+                  <pic:nvPicPr>
+                    <pic:cNvPr id="1" name=""/>
+                    <pic:cNvPicPr/>
+                  </pic:nvPicPr>
+                  <pic:blipFill>
+                    <a:blip r:embed="rId43"/>
+                    <a:stretch>
+                      <a:fillRect/>
+                    </a:stretch>
+                  </pic:blipFill>
+                  <pic:spPr>
+                    <a:xfrm>
+                      <a:off x="0" y="0"/>
                       <a:ext cx="5486400" cy="1729740"/>
                     </a:xfrm>
                     <a:prstGeom prst="rect">
@@ -5471,7 +5596,7 @@
                     </pic:cNvPicPr>
                   </pic:nvPicPr>
                   <pic:blipFill>
-                    <a:blip r:embed="rId43">
+                    <a:blip r:embed="rId44">
                       <a:extLst>
                         <a:ext uri="{28A0092B-C50C-407E-A947-70E740481C1C}">
                           <a14:useLocalDpi xmlns:a14="http://schemas.microsoft.com/office/drawing/2010/main" val="0"/>
@@ -5629,7 +5754,7 @@
                     </pic:cNvPicPr>
                   </pic:nvPicPr>
                   <pic:blipFill>
-                    <a:blip r:embed="rId44">
+                    <a:blip r:embed="rId45">
                       <a:extLst>
                         <a:ext uri="{28A0092B-C50C-407E-A947-70E740481C1C}">
                           <a14:useLocalDpi xmlns:a14="http://schemas.microsoft.com/office/drawing/2010/main" val="0"/>
@@ -6031,7 +6156,7 @@
                     <pic:cNvPicPr/>
                   </pic:nvPicPr>
                   <pic:blipFill>
-                    <a:blip r:embed="rId45"/>
+                    <a:blip r:embed="rId46"/>
                     <a:stretch>
                       <a:fillRect/>
                     </a:stretch>

</xml_diff>